<commit_message>
menu report, also home page and implement event calendarable.
</commit_message>
<xml_diff>
--- a/app/src/main/java/domainapp/app/services/export/MenuReport.docx
+++ b/app/src/main/java/domainapp/app/services/export/MenuReport.docx
@@ -5,20 +5,41 @@
     <w:p>
       <w:pPr>
         <w:ind w:right="132"/>
+        <w:jc w:val="center"/>
         <w:rPr>
           <w:rFonts w:ascii="Arial" w:hAnsi="Arial" w:cs="Arial"/>
           <w:sz w:val="38"/>
           <w:szCs w:val="24"/>
         </w:rPr>
       </w:pPr>
+      <w:sdt>
+        <w:sdtPr>
+          <w:rPr>
+            <w:rFonts w:ascii="Arial" w:hAnsi="Arial" w:cs="Arial"/>
+            <w:sz w:val="38"/>
+            <w:szCs w:val="24"/>
+          </w:rPr>
+          <w:alias w:val="EventName"/>
+          <w:tag w:val="EventName"/>
+          <w:id w:val="711309572"/>
+          <w:placeholder>
+            <w:docPart w:val="794B522D6A894FCF9AF44470549CD2A3"/>
+          </w:placeholder>
+          <w:showingPlcHdr/>
+        </w:sdtPr>
+        <w:sdtEndPr/>
+        <w:sdtContent/>
+      </w:sdt>
       <w:r>
         <w:rPr>
           <w:rFonts w:ascii="Arial" w:hAnsi="Arial" w:cs="Arial"/>
           <w:sz w:val="38"/>
           <w:szCs w:val="24"/>
         </w:rPr>
-        <w:t>Basketball BBQ Event:</w:t>
+        <w:t xml:space="preserve"> </w:t>
       </w:r>
+      <w:bookmarkStart w:id="0" w:name="_GoBack"/>
+      <w:bookmarkEnd w:id="0"/>
     </w:p>
     <w:p>
       <w:pPr>
@@ -61,24 +82,26 @@
         </w:p>
         <w:tbl>
           <w:tblPr>
-            <w:tblStyle w:val="MediumShading1-Accent1"/>
+            <w:tblStyle w:val="TableGrid"/>
             <w:tblW w:w="0" w:type="auto"/>
-            <w:tblInd w:w="108" w:type="dxa"/>
+            <w:tblBorders>
+              <w:top w:val="none" w:sz="0" w:space="0" w:color="auto"/>
+              <w:left w:val="none" w:sz="0" w:space="0" w:color="auto"/>
+              <w:bottom w:val="none" w:sz="0" w:space="0" w:color="auto"/>
+              <w:right w:val="none" w:sz="0" w:space="0" w:color="auto"/>
+              <w:insideH w:val="none" w:sz="0" w:space="0" w:color="auto"/>
+              <w:insideV w:val="none" w:sz="0" w:space="0" w:color="auto"/>
+            </w:tblBorders>
             <w:tblLook w:val="04A0" w:firstRow="1" w:lastRow="0" w:firstColumn="1" w:lastColumn="0" w:noHBand="0" w:noVBand="1"/>
           </w:tblPr>
           <w:tblGrid>
-            <w:gridCol w:w="5529"/>
-            <w:gridCol w:w="1701"/>
-            <w:gridCol w:w="1701"/>
+            <w:gridCol w:w="6771"/>
+            <w:gridCol w:w="2409"/>
           </w:tblGrid>
           <w:tr>
-            <w:trPr>
-              <w:cnfStyle w:val="100000000000" w:firstRow="1" w:lastRow="0" w:firstColumn="0" w:lastColumn="0" w:oddVBand="0" w:evenVBand="0" w:oddHBand="0" w:evenHBand="0" w:firstRowFirstColumn="0" w:firstRowLastColumn="0" w:lastRowFirstColumn="0" w:lastRowLastColumn="0"/>
-            </w:trPr>
             <w:tc>
               <w:tcPr>
-                <w:cnfStyle w:val="001000000000" w:firstRow="0" w:lastRow="0" w:firstColumn="1" w:lastColumn="0" w:oddVBand="0" w:evenVBand="0" w:oddHBand="0" w:evenHBand="0" w:firstRowFirstColumn="0" w:firstRowLastColumn="0" w:lastRowFirstColumn="0" w:lastRowLastColumn="0"/>
-                <w:tcW w:w="5529" w:type="dxa"/>
+                <w:tcW w:w="6771" w:type="dxa"/>
               </w:tcPr>
               <w:p>
                 <w:pPr>
@@ -104,14 +127,13 @@
             </w:tc>
             <w:tc>
               <w:tcPr>
-                <w:tcW w:w="1701" w:type="dxa"/>
+                <w:tcW w:w="2409" w:type="dxa"/>
               </w:tcPr>
               <w:p>
                 <w:pPr>
                   <w:spacing w:before="60" w:after="60"/>
                   <w:ind w:right="-96"/>
                   <w:jc w:val="center"/>
-                  <w:cnfStyle w:val="100000000000" w:firstRow="1" w:lastRow="0" w:firstColumn="0" w:lastColumn="0" w:oddVBand="0" w:evenVBand="0" w:oddHBand="0" w:evenHBand="0" w:firstRowFirstColumn="0" w:firstRowLastColumn="0" w:lastRowFirstColumn="0" w:lastRowLastColumn="0"/>
                   <w:rPr>
                     <w:rFonts w:ascii="Arial" w:hAnsi="Arial" w:cs="Arial"/>
                     <w:sz w:val="24"/>
@@ -130,43 +152,11 @@
                 </w:r>
               </w:p>
             </w:tc>
+          </w:tr>
+          <w:tr>
             <w:tc>
               <w:tcPr>
-                <w:tcW w:w="1701" w:type="dxa"/>
-              </w:tcPr>
-              <w:p>
-                <w:pPr>
-                  <w:spacing w:before="60" w:after="60"/>
-                  <w:ind w:right="-96"/>
-                  <w:jc w:val="center"/>
-                  <w:cnfStyle w:val="100000000000" w:firstRow="1" w:lastRow="0" w:firstColumn="0" w:lastColumn="0" w:oddVBand="0" w:evenVBand="0" w:oddHBand="0" w:evenHBand="0" w:firstRowFirstColumn="0" w:firstRowLastColumn="0" w:lastRowFirstColumn="0" w:lastRowLastColumn="0"/>
-                  <w:rPr>
-                    <w:rFonts w:ascii="Arial" w:hAnsi="Arial" w:cs="Arial"/>
-                    <w:sz w:val="24"/>
-                    <w:szCs w:val="24"/>
-                    <w:lang w:val="en-GB"/>
-                  </w:rPr>
-                </w:pPr>
-                <w:r>
-                  <w:rPr>
-                    <w:rFonts w:ascii="Arial" w:hAnsi="Arial" w:cs="Arial"/>
-                    <w:sz w:val="24"/>
-                    <w:szCs w:val="24"/>
-                    <w:lang w:val="en-GB"/>
-                  </w:rPr>
-                  <w:t>Due by</w:t>
-                </w:r>
-              </w:p>
-            </w:tc>
-          </w:tr>
-          <w:tr>
-            <w:trPr>
-              <w:cnfStyle w:val="000000100000" w:firstRow="0" w:lastRow="0" w:firstColumn="0" w:lastColumn="0" w:oddVBand="0" w:evenVBand="0" w:oddHBand="1" w:evenHBand="0" w:firstRowFirstColumn="0" w:firstRowLastColumn="0" w:lastRowFirstColumn="0" w:lastRowLastColumn="0"/>
-            </w:trPr>
-            <w:tc>
-              <w:tcPr>
-                <w:cnfStyle w:val="001000000000" w:firstRow="0" w:lastRow="0" w:firstColumn="1" w:lastColumn="0" w:oddVBand="0" w:evenVBand="0" w:oddHBand="0" w:evenHBand="0" w:firstRowFirstColumn="0" w:firstRowLastColumn="0" w:lastRowFirstColumn="0" w:lastRowLastColumn="0"/>
-                <w:tcW w:w="5529" w:type="dxa"/>
+                <w:tcW w:w="6771" w:type="dxa"/>
               </w:tcPr>
               <w:p>
                 <w:pPr>
@@ -192,14 +182,13 @@
             </w:tc>
             <w:tc>
               <w:tcPr>
-                <w:tcW w:w="1701" w:type="dxa"/>
+                <w:tcW w:w="2409" w:type="dxa"/>
               </w:tcPr>
               <w:p>
                 <w:pPr>
                   <w:spacing w:before="60" w:after="60"/>
                   <w:ind w:right="113"/>
                   <w:jc w:val="right"/>
-                  <w:cnfStyle w:val="000000100000" w:firstRow="0" w:lastRow="0" w:firstColumn="0" w:lastColumn="0" w:oddVBand="0" w:evenVBand="0" w:oddHBand="1" w:evenHBand="0" w:firstRowFirstColumn="0" w:firstRowLastColumn="0" w:lastRowFirstColumn="0" w:lastRowLastColumn="0"/>
                   <w:rPr>
                     <w:rFonts w:ascii="Arial" w:hAnsi="Arial" w:cs="Arial"/>
                     <w:sz w:val="24"/>
@@ -218,43 +207,11 @@
                 </w:r>
               </w:p>
             </w:tc>
+          </w:tr>
+          <w:tr>
             <w:tc>
               <w:tcPr>
-                <w:tcW w:w="1701" w:type="dxa"/>
-              </w:tcPr>
-              <w:p>
-                <w:pPr>
-                  <w:spacing w:before="60" w:after="60"/>
-                  <w:ind w:right="113"/>
-                  <w:jc w:val="right"/>
-                  <w:cnfStyle w:val="000000100000" w:firstRow="0" w:lastRow="0" w:firstColumn="0" w:lastColumn="0" w:oddVBand="0" w:evenVBand="0" w:oddHBand="1" w:evenHBand="0" w:firstRowFirstColumn="0" w:firstRowLastColumn="0" w:lastRowFirstColumn="0" w:lastRowLastColumn="0"/>
-                  <w:rPr>
-                    <w:rFonts w:ascii="Arial" w:hAnsi="Arial" w:cs="Arial"/>
-                    <w:sz w:val="24"/>
-                    <w:szCs w:val="24"/>
-                    <w:lang w:val="en-GB"/>
-                  </w:rPr>
-                </w:pPr>
-                <w:r>
-                  <w:rPr>
-                    <w:rFonts w:ascii="Arial" w:hAnsi="Arial" w:cs="Arial"/>
-                    <w:sz w:val="24"/>
-                    <w:szCs w:val="24"/>
-                    <w:lang w:val="en-GB"/>
-                  </w:rPr>
-                  <w:t>Cell23</w:t>
-                </w:r>
-              </w:p>
-            </w:tc>
-          </w:tr>
-          <w:tr>
-            <w:trPr>
-              <w:cnfStyle w:val="000000010000" w:firstRow="0" w:lastRow="0" w:firstColumn="0" w:lastColumn="0" w:oddVBand="0" w:evenVBand="0" w:oddHBand="0" w:evenHBand="1" w:firstRowFirstColumn="0" w:firstRowLastColumn="0" w:lastRowFirstColumn="0" w:lastRowLastColumn="0"/>
-            </w:trPr>
-            <w:tc>
-              <w:tcPr>
-                <w:cnfStyle w:val="001000000000" w:firstRow="0" w:lastRow="0" w:firstColumn="1" w:lastColumn="0" w:oddVBand="0" w:evenVBand="0" w:oddHBand="0" w:evenHBand="0" w:firstRowFirstColumn="0" w:firstRowLastColumn="0" w:lastRowFirstColumn="0" w:lastRowLastColumn="0"/>
-                <w:tcW w:w="5529" w:type="dxa"/>
+                <w:tcW w:w="6771" w:type="dxa"/>
               </w:tcPr>
               <w:p>
                 <w:pPr>
@@ -280,14 +237,13 @@
             </w:tc>
             <w:tc>
               <w:tcPr>
-                <w:tcW w:w="1701" w:type="dxa"/>
+                <w:tcW w:w="2409" w:type="dxa"/>
               </w:tcPr>
               <w:p>
                 <w:pPr>
                   <w:spacing w:before="60" w:after="60"/>
                   <w:ind w:right="113"/>
                   <w:jc w:val="right"/>
-                  <w:cnfStyle w:val="000000010000" w:firstRow="0" w:lastRow="0" w:firstColumn="0" w:lastColumn="0" w:oddVBand="0" w:evenVBand="0" w:oddHBand="0" w:evenHBand="1" w:firstRowFirstColumn="0" w:firstRowLastColumn="0" w:lastRowFirstColumn="0" w:lastRowLastColumn="0"/>
                   <w:rPr>
                     <w:rFonts w:ascii="Arial" w:hAnsi="Arial" w:cs="Arial"/>
                     <w:sz w:val="24"/>
@@ -303,34 +259,6 @@
                     <w:lang w:val="en-GB"/>
                   </w:rPr>
                   <w:t>Cell32</w:t>
-                </w:r>
-              </w:p>
-            </w:tc>
-            <w:tc>
-              <w:tcPr>
-                <w:tcW w:w="1701" w:type="dxa"/>
-              </w:tcPr>
-              <w:p>
-                <w:pPr>
-                  <w:spacing w:before="60" w:after="60"/>
-                  <w:ind w:right="113"/>
-                  <w:jc w:val="right"/>
-                  <w:cnfStyle w:val="000000010000" w:firstRow="0" w:lastRow="0" w:firstColumn="0" w:lastColumn="0" w:oddVBand="0" w:evenVBand="0" w:oddHBand="0" w:evenHBand="1" w:firstRowFirstColumn="0" w:firstRowLastColumn="0" w:lastRowFirstColumn="0" w:lastRowLastColumn="0"/>
-                  <w:rPr>
-                    <w:rFonts w:ascii="Arial" w:hAnsi="Arial" w:cs="Arial"/>
-                    <w:sz w:val="24"/>
-                    <w:szCs w:val="24"/>
-                    <w:lang w:val="en-GB"/>
-                  </w:rPr>
-                </w:pPr>
-                <w:r>
-                  <w:rPr>
-                    <w:rFonts w:ascii="Arial" w:hAnsi="Arial" w:cs="Arial"/>
-                    <w:sz w:val="24"/>
-                    <w:szCs w:val="24"/>
-                    <w:lang w:val="en-GB"/>
-                  </w:rPr>
-                  <w:t>Cell33</w:t>
                 </w:r>
               </w:p>
             </w:tc>
@@ -374,7 +302,6 @@
           <w:szCs w:val="24"/>
         </w:rPr>
       </w:pPr>
-      <w:proofErr w:type="gramStart"/>
       <w:r>
         <w:rPr>
           <w:rFonts w:ascii="Arial" w:hAnsi="Arial" w:cs="Arial"/>
@@ -382,7 +309,16 @@
           <w:sz w:val="22"/>
           <w:szCs w:val="24"/>
         </w:rPr>
-        <w:t xml:space="preserve">Exported on: </w:t>
+        <w:t>Generated o</w:t>
+      </w:r>
+      <w:r>
+        <w:rPr>
+          <w:rFonts w:ascii="Arial" w:hAnsi="Arial" w:cs="Arial"/>
+          <w:i/>
+          <w:sz w:val="22"/>
+          <w:szCs w:val="24"/>
+        </w:rPr>
+        <w:t xml:space="preserve">: </w:t>
       </w:r>
       <w:sdt>
         <w:sdtPr>
@@ -396,7 +332,7 @@
           <w:tag w:val="ExportedOn"/>
           <w:id w:val="-501354304"/>
           <w:placeholder>
-            <w:docPart w:val="DefaultPlaceholder_1082065160"/>
+            <w:docPart w:val="9A3BD2CAD1FD4538967D065B3EF58435"/>
           </w:placeholder>
           <w:showingPlcHdr/>
           <w:date>
@@ -414,7 +350,6 @@
             </w:rPr>
             <w:t>Click here to enter a date.</w:t>
           </w:r>
-          <w:proofErr w:type="gramEnd"/>
         </w:sdtContent>
       </w:sdt>
     </w:p>
@@ -440,8 +375,6 @@
           <w:lang w:val="en-GB"/>
         </w:rPr>
       </w:pPr>
-      <w:bookmarkStart w:id="0" w:name="_GoBack"/>
-      <w:bookmarkEnd w:id="0"/>
     </w:p>
     <w:sectPr>
       <w:pgSz w:w="12240" w:h="15840"/>
@@ -2732,7 +2665,7 @@
     </w:docPart>
     <w:docPart>
       <w:docPartPr>
-        <w:name w:val="DefaultPlaceholder_1082065160"/>
+        <w:name w:val="9A3BD2CAD1FD4538967D065B3EF58435"/>
         <w:category>
           <w:name w:val="General"/>
           <w:gallery w:val="placeholder"/>
@@ -2743,15 +2676,56 @@
         <w:behaviors>
           <w:behavior w:val="content"/>
         </w:behaviors>
-        <w:guid w:val="{B67CE100-8DDA-49C9-9FF2-8CE8CBE258D7}"/>
+        <w:guid w:val="{0D7B91F1-FB4D-4D8F-850F-C2BFD4F9DA3F}"/>
       </w:docPartPr>
       <w:docPartBody>
         <w:p>
+          <w:pPr>
+            <w:pStyle w:val="9A3BD2CAD1FD4538967D065B3EF584353"/>
+          </w:pPr>
           <w:r>
             <w:rPr>
               <w:rStyle w:val="PlaceholderText"/>
             </w:rPr>
             <w:t>Click here to enter a date.</w:t>
+          </w:r>
+        </w:p>
+      </w:docPartBody>
+    </w:docPart>
+    <w:docPart>
+      <w:docPartPr>
+        <w:name w:val="794B522D6A894FCF9AF44470549CD2A3"/>
+        <w:category>
+          <w:name w:val="General"/>
+          <w:gallery w:val="placeholder"/>
+        </w:category>
+        <w:types>
+          <w:type w:val="bbPlcHdr"/>
+        </w:types>
+        <w:behaviors>
+          <w:behavior w:val="content"/>
+        </w:behaviors>
+        <w:guid w:val="{B80B7660-AD3E-4437-B406-A07B565B2CC6}"/>
+      </w:docPartPr>
+      <w:docPartBody>
+        <w:p>
+          <w:pPr>
+            <w:pStyle w:val="794B522D6A894FCF9AF44470549CD2A32"/>
+          </w:pPr>
+          <w:r>
+            <w:rPr>
+              <w:rStyle w:val="PlaceholderText"/>
+              <w:b/>
+              <w:sz w:val="42"/>
+            </w:rPr>
+            <w:t>BBQ Event</w:t>
+          </w:r>
+          <w:r>
+            <w:rPr>
+              <w:rStyle w:val="PlaceholderText"/>
+              <w:sz w:val="30"/>
+            </w:rPr>
+            <w:t>.</w:t>
           </w:r>
         </w:p>
       </w:docPartBody>
@@ -2967,27 +2941,34 @@
     <w:rsid w:val="003544B2"/>
     <w:rsid w:val="00361DA3"/>
     <w:rsid w:val="00394ADA"/>
+    <w:rsid w:val="00470C81"/>
+    <w:rsid w:val="00471A2C"/>
     <w:rsid w:val="004E3C6A"/>
     <w:rsid w:val="004F1A5B"/>
     <w:rsid w:val="004F231F"/>
     <w:rsid w:val="005056F9"/>
     <w:rsid w:val="00511E64"/>
+    <w:rsid w:val="0058018E"/>
     <w:rsid w:val="00581BF3"/>
     <w:rsid w:val="006015FB"/>
     <w:rsid w:val="006A13E8"/>
     <w:rsid w:val="008401AB"/>
     <w:rsid w:val="00881B19"/>
+    <w:rsid w:val="00A81C39"/>
     <w:rsid w:val="00A83FBF"/>
     <w:rsid w:val="00AF5F48"/>
     <w:rsid w:val="00B315D1"/>
     <w:rsid w:val="00B95674"/>
     <w:rsid w:val="00C263F1"/>
     <w:rsid w:val="00C26A7B"/>
+    <w:rsid w:val="00C531EF"/>
     <w:rsid w:val="00CA3258"/>
     <w:rsid w:val="00CC00E4"/>
+    <w:rsid w:val="00D02EBB"/>
     <w:rsid w:val="00D32917"/>
     <w:rsid w:val="00D425B1"/>
     <w:rsid w:val="00E12D8F"/>
+    <w:rsid w:val="00F3016C"/>
   </w:rsids>
   <m:mathPr>
     <m:mathFont m:val="Cambria Math"/>
@@ -3202,7 +3183,7 @@
     <w:basedOn w:val="DefaultParagraphFont"/>
     <w:uiPriority w:val="99"/>
     <w:semiHidden/>
-    <w:rsid w:val="003544B2"/>
+    <w:rsid w:val="0058018E"/>
     <w:rPr>
       <w:color w:val="808080"/>
     </w:rPr>
@@ -4123,6 +4104,104 @@
   <w:style w:type="paragraph" w:customStyle="1" w:styleId="CCE17D7D43A44A878AECA3FB3BF49576">
     <w:name w:val="CCE17D7D43A44A878AECA3FB3BF49576"/>
     <w:rsid w:val="003544B2"/>
+    <w:pPr>
+      <w:spacing w:after="0" w:line="240" w:lineRule="auto"/>
+    </w:pPr>
+    <w:rPr>
+      <w:rFonts w:ascii="Times New Roman" w:eastAsia="Times New Roman" w:hAnsi="Times New Roman" w:cs="Times New Roman"/>
+      <w:sz w:val="20"/>
+      <w:szCs w:val="20"/>
+      <w:lang w:val="en-US" w:eastAsia="en-US"/>
+    </w:rPr>
+  </w:style>
+  <w:style w:type="paragraph" w:customStyle="1" w:styleId="9A3BD2CAD1FD4538967D065B3EF58435">
+    <w:name w:val="9A3BD2CAD1FD4538967D065B3EF58435"/>
+    <w:rsid w:val="00471A2C"/>
+    <w:pPr>
+      <w:spacing w:after="0" w:line="240" w:lineRule="auto"/>
+    </w:pPr>
+    <w:rPr>
+      <w:rFonts w:ascii="Times New Roman" w:eastAsia="Times New Roman" w:hAnsi="Times New Roman" w:cs="Times New Roman"/>
+      <w:sz w:val="20"/>
+      <w:szCs w:val="20"/>
+      <w:lang w:val="en-US" w:eastAsia="en-US"/>
+    </w:rPr>
+  </w:style>
+  <w:style w:type="paragraph" w:customStyle="1" w:styleId="794B522D6A894FCF9AF44470549CD2A3">
+    <w:name w:val="794B522D6A894FCF9AF44470549CD2A3"/>
+    <w:rsid w:val="00470C81"/>
+    <w:pPr>
+      <w:spacing w:after="0" w:line="240" w:lineRule="auto"/>
+    </w:pPr>
+    <w:rPr>
+      <w:rFonts w:ascii="Times New Roman" w:eastAsia="Times New Roman" w:hAnsi="Times New Roman" w:cs="Times New Roman"/>
+      <w:sz w:val="20"/>
+      <w:szCs w:val="20"/>
+      <w:lang w:val="en-US" w:eastAsia="en-US"/>
+    </w:rPr>
+  </w:style>
+  <w:style w:type="paragraph" w:customStyle="1" w:styleId="9A3BD2CAD1FD4538967D065B3EF584351">
+    <w:name w:val="9A3BD2CAD1FD4538967D065B3EF584351"/>
+    <w:rsid w:val="00470C81"/>
+    <w:pPr>
+      <w:spacing w:after="0" w:line="240" w:lineRule="auto"/>
+    </w:pPr>
+    <w:rPr>
+      <w:rFonts w:ascii="Times New Roman" w:eastAsia="Times New Roman" w:hAnsi="Times New Roman" w:cs="Times New Roman"/>
+      <w:sz w:val="20"/>
+      <w:szCs w:val="20"/>
+      <w:lang w:val="en-US" w:eastAsia="en-US"/>
+    </w:rPr>
+  </w:style>
+  <w:style w:type="paragraph" w:customStyle="1" w:styleId="1525AB50AE494F7AB72B7F9FAD886990">
+    <w:name w:val="1525AB50AE494F7AB72B7F9FAD886990"/>
+    <w:rsid w:val="00470C81"/>
+    <w:rPr>
+      <w:lang w:val="en-GB" w:eastAsia="en-GB"/>
+    </w:rPr>
+  </w:style>
+  <w:style w:type="paragraph" w:customStyle="1" w:styleId="794B522D6A894FCF9AF44470549CD2A31">
+    <w:name w:val="794B522D6A894FCF9AF44470549CD2A31"/>
+    <w:rsid w:val="0058018E"/>
+    <w:pPr>
+      <w:spacing w:after="0" w:line="240" w:lineRule="auto"/>
+    </w:pPr>
+    <w:rPr>
+      <w:rFonts w:ascii="Times New Roman" w:eastAsia="Times New Roman" w:hAnsi="Times New Roman" w:cs="Times New Roman"/>
+      <w:sz w:val="20"/>
+      <w:szCs w:val="20"/>
+      <w:lang w:val="en-US" w:eastAsia="en-US"/>
+    </w:rPr>
+  </w:style>
+  <w:style w:type="paragraph" w:customStyle="1" w:styleId="9A3BD2CAD1FD4538967D065B3EF584352">
+    <w:name w:val="9A3BD2CAD1FD4538967D065B3EF584352"/>
+    <w:rsid w:val="0058018E"/>
+    <w:pPr>
+      <w:spacing w:after="0" w:line="240" w:lineRule="auto"/>
+    </w:pPr>
+    <w:rPr>
+      <w:rFonts w:ascii="Times New Roman" w:eastAsia="Times New Roman" w:hAnsi="Times New Roman" w:cs="Times New Roman"/>
+      <w:sz w:val="20"/>
+      <w:szCs w:val="20"/>
+      <w:lang w:val="en-US" w:eastAsia="en-US"/>
+    </w:rPr>
+  </w:style>
+  <w:style w:type="paragraph" w:customStyle="1" w:styleId="794B522D6A894FCF9AF44470549CD2A32">
+    <w:name w:val="794B522D6A894FCF9AF44470549CD2A32"/>
+    <w:rsid w:val="0058018E"/>
+    <w:pPr>
+      <w:spacing w:after="0" w:line="240" w:lineRule="auto"/>
+    </w:pPr>
+    <w:rPr>
+      <w:rFonts w:ascii="Times New Roman" w:eastAsia="Times New Roman" w:hAnsi="Times New Roman" w:cs="Times New Roman"/>
+      <w:sz w:val="20"/>
+      <w:szCs w:val="20"/>
+      <w:lang w:val="en-US" w:eastAsia="en-US"/>
+    </w:rPr>
+  </w:style>
+  <w:style w:type="paragraph" w:customStyle="1" w:styleId="9A3BD2CAD1FD4538967D065B3EF584353">
+    <w:name w:val="9A3BD2CAD1FD4538967D065B3EF584353"/>
+    <w:rsid w:val="0058018E"/>
     <w:pPr>
       <w:spacing w:after="0" w:line="240" w:lineRule="auto"/>
     </w:pPr>
@@ -4329,7 +4408,7 @@
     <w:basedOn w:val="DefaultParagraphFont"/>
     <w:uiPriority w:val="99"/>
     <w:semiHidden/>
-    <w:rsid w:val="003544B2"/>
+    <w:rsid w:val="0058018E"/>
     <w:rPr>
       <w:color w:val="808080"/>
     </w:rPr>
@@ -5250,6 +5329,104 @@
   <w:style w:type="paragraph" w:customStyle="1" w:styleId="CCE17D7D43A44A878AECA3FB3BF49576">
     <w:name w:val="CCE17D7D43A44A878AECA3FB3BF49576"/>
     <w:rsid w:val="003544B2"/>
+    <w:pPr>
+      <w:spacing w:after="0" w:line="240" w:lineRule="auto"/>
+    </w:pPr>
+    <w:rPr>
+      <w:rFonts w:ascii="Times New Roman" w:eastAsia="Times New Roman" w:hAnsi="Times New Roman" w:cs="Times New Roman"/>
+      <w:sz w:val="20"/>
+      <w:szCs w:val="20"/>
+      <w:lang w:val="en-US" w:eastAsia="en-US"/>
+    </w:rPr>
+  </w:style>
+  <w:style w:type="paragraph" w:customStyle="1" w:styleId="9A3BD2CAD1FD4538967D065B3EF58435">
+    <w:name w:val="9A3BD2CAD1FD4538967D065B3EF58435"/>
+    <w:rsid w:val="00471A2C"/>
+    <w:pPr>
+      <w:spacing w:after="0" w:line="240" w:lineRule="auto"/>
+    </w:pPr>
+    <w:rPr>
+      <w:rFonts w:ascii="Times New Roman" w:eastAsia="Times New Roman" w:hAnsi="Times New Roman" w:cs="Times New Roman"/>
+      <w:sz w:val="20"/>
+      <w:szCs w:val="20"/>
+      <w:lang w:val="en-US" w:eastAsia="en-US"/>
+    </w:rPr>
+  </w:style>
+  <w:style w:type="paragraph" w:customStyle="1" w:styleId="794B522D6A894FCF9AF44470549CD2A3">
+    <w:name w:val="794B522D6A894FCF9AF44470549CD2A3"/>
+    <w:rsid w:val="00470C81"/>
+    <w:pPr>
+      <w:spacing w:after="0" w:line="240" w:lineRule="auto"/>
+    </w:pPr>
+    <w:rPr>
+      <w:rFonts w:ascii="Times New Roman" w:eastAsia="Times New Roman" w:hAnsi="Times New Roman" w:cs="Times New Roman"/>
+      <w:sz w:val="20"/>
+      <w:szCs w:val="20"/>
+      <w:lang w:val="en-US" w:eastAsia="en-US"/>
+    </w:rPr>
+  </w:style>
+  <w:style w:type="paragraph" w:customStyle="1" w:styleId="9A3BD2CAD1FD4538967D065B3EF584351">
+    <w:name w:val="9A3BD2CAD1FD4538967D065B3EF584351"/>
+    <w:rsid w:val="00470C81"/>
+    <w:pPr>
+      <w:spacing w:after="0" w:line="240" w:lineRule="auto"/>
+    </w:pPr>
+    <w:rPr>
+      <w:rFonts w:ascii="Times New Roman" w:eastAsia="Times New Roman" w:hAnsi="Times New Roman" w:cs="Times New Roman"/>
+      <w:sz w:val="20"/>
+      <w:szCs w:val="20"/>
+      <w:lang w:val="en-US" w:eastAsia="en-US"/>
+    </w:rPr>
+  </w:style>
+  <w:style w:type="paragraph" w:customStyle="1" w:styleId="1525AB50AE494F7AB72B7F9FAD886990">
+    <w:name w:val="1525AB50AE494F7AB72B7F9FAD886990"/>
+    <w:rsid w:val="00470C81"/>
+    <w:rPr>
+      <w:lang w:val="en-GB" w:eastAsia="en-GB"/>
+    </w:rPr>
+  </w:style>
+  <w:style w:type="paragraph" w:customStyle="1" w:styleId="794B522D6A894FCF9AF44470549CD2A31">
+    <w:name w:val="794B522D6A894FCF9AF44470549CD2A31"/>
+    <w:rsid w:val="0058018E"/>
+    <w:pPr>
+      <w:spacing w:after="0" w:line="240" w:lineRule="auto"/>
+    </w:pPr>
+    <w:rPr>
+      <w:rFonts w:ascii="Times New Roman" w:eastAsia="Times New Roman" w:hAnsi="Times New Roman" w:cs="Times New Roman"/>
+      <w:sz w:val="20"/>
+      <w:szCs w:val="20"/>
+      <w:lang w:val="en-US" w:eastAsia="en-US"/>
+    </w:rPr>
+  </w:style>
+  <w:style w:type="paragraph" w:customStyle="1" w:styleId="9A3BD2CAD1FD4538967D065B3EF584352">
+    <w:name w:val="9A3BD2CAD1FD4538967D065B3EF584352"/>
+    <w:rsid w:val="0058018E"/>
+    <w:pPr>
+      <w:spacing w:after="0" w:line="240" w:lineRule="auto"/>
+    </w:pPr>
+    <w:rPr>
+      <w:rFonts w:ascii="Times New Roman" w:eastAsia="Times New Roman" w:hAnsi="Times New Roman" w:cs="Times New Roman"/>
+      <w:sz w:val="20"/>
+      <w:szCs w:val="20"/>
+      <w:lang w:val="en-US" w:eastAsia="en-US"/>
+    </w:rPr>
+  </w:style>
+  <w:style w:type="paragraph" w:customStyle="1" w:styleId="794B522D6A894FCF9AF44470549CD2A32">
+    <w:name w:val="794B522D6A894FCF9AF44470549CD2A32"/>
+    <w:rsid w:val="0058018E"/>
+    <w:pPr>
+      <w:spacing w:after="0" w:line="240" w:lineRule="auto"/>
+    </w:pPr>
+    <w:rPr>
+      <w:rFonts w:ascii="Times New Roman" w:eastAsia="Times New Roman" w:hAnsi="Times New Roman" w:cs="Times New Roman"/>
+      <w:sz w:val="20"/>
+      <w:szCs w:val="20"/>
+      <w:lang w:val="en-US" w:eastAsia="en-US"/>
+    </w:rPr>
+  </w:style>
+  <w:style w:type="paragraph" w:customStyle="1" w:styleId="9A3BD2CAD1FD4538967D065B3EF584353">
+    <w:name w:val="9A3BD2CAD1FD4538967D065B3EF584353"/>
+    <w:rsid w:val="0058018E"/>
     <w:pPr>
       <w:spacing w:after="0" w:line="240" w:lineRule="auto"/>
     </w:pPr>

</xml_diff>